<commit_message>
Test Result section is added
</commit_message>
<xml_diff>
--- a/Calculator Report.docx
+++ b/Calculator Report.docx
@@ -44,7 +44,13 @@
         <w:rPr>
           <w:sz w:val="36"/>
         </w:rPr>
-        <w:t>10</w:t>
+        <w:t>1</w:t>
+      </w:r>
+      <w:r>
+        <w:rPr>
+          <w:sz w:val="36"/>
+        </w:rPr>
+        <w:t>7</w:t>
       </w:r>
       <w:r>
         <w:rPr>
@@ -197,11 +203,9 @@
       <w:r>
         <w:t xml:space="preserve"> </w:t>
       </w:r>
-      <w:bookmarkStart w:id="0" w:name="_GoBack"/>
       <w:r>
         <w:t>https://github.com/Hodkan/AT1.7-Calculator.git</w:t>
       </w:r>
-      <w:bookmarkEnd w:id="0"/>
     </w:p>
     <w:sdt>
       <w:sdtPr>
@@ -233,6 +237,8 @@
           <w:r>
             <w:t>Contents</w:t>
           </w:r>
+          <w:bookmarkStart w:id="0" w:name="_GoBack"/>
+          <w:bookmarkEnd w:id="0"/>
         </w:p>
         <w:p>
           <w:pPr>
@@ -255,7 +261,7 @@
           <w:r>
             <w:fldChar w:fldCharType="separate"/>
           </w:r>
-          <w:hyperlink w:anchor="_Toc498674359" w:history="1">
+          <w:hyperlink w:anchor="_Toc498675425" w:history="1">
             <w:r>
               <w:rPr>
                 <w:rStyle w:val="Hyperlink"/>
@@ -282,7 +288,7 @@
                 <w:noProof/>
                 <w:webHidden/>
               </w:rPr>
-              <w:instrText xml:space="preserve"> PAGEREF _Toc498674359 \h </w:instrText>
+              <w:instrText xml:space="preserve"> PAGEREF _Toc498675425 \h </w:instrText>
             </w:r>
             <w:r>
               <w:rPr>
@@ -325,7 +331,7 @@
               <w:lang w:eastAsia="en-AU"/>
             </w:rPr>
           </w:pPr>
-          <w:hyperlink w:anchor="_Toc498674360" w:history="1">
+          <w:hyperlink w:anchor="_Toc498675426" w:history="1">
             <w:r>
               <w:rPr>
                 <w:rStyle w:val="Hyperlink"/>
@@ -352,7 +358,7 @@
                 <w:noProof/>
                 <w:webHidden/>
               </w:rPr>
-              <w:instrText xml:space="preserve"> PAGEREF _Toc498674360 \h </w:instrText>
+              <w:instrText xml:space="preserve"> PAGEREF _Toc498675426 \h </w:instrText>
             </w:r>
             <w:r>
               <w:rPr>
@@ -395,7 +401,7 @@
               <w:lang w:eastAsia="en-AU"/>
             </w:rPr>
           </w:pPr>
-          <w:hyperlink w:anchor="_Toc498674361" w:history="1">
+          <w:hyperlink w:anchor="_Toc498675427" w:history="1">
             <w:r>
               <w:rPr>
                 <w:rStyle w:val="Hyperlink"/>
@@ -422,7 +428,7 @@
                 <w:noProof/>
                 <w:webHidden/>
               </w:rPr>
-              <w:instrText xml:space="preserve"> PAGEREF _Toc498674361 \h </w:instrText>
+              <w:instrText xml:space="preserve"> PAGEREF _Toc498675427 \h </w:instrText>
             </w:r>
             <w:r>
               <w:rPr>
@@ -465,7 +471,7 @@
               <w:lang w:eastAsia="en-AU"/>
             </w:rPr>
           </w:pPr>
-          <w:hyperlink w:anchor="_Toc498674362" w:history="1">
+          <w:hyperlink w:anchor="_Toc498675428" w:history="1">
             <w:r>
               <w:rPr>
                 <w:rStyle w:val="Hyperlink"/>
@@ -492,7 +498,7 @@
                 <w:noProof/>
                 <w:webHidden/>
               </w:rPr>
-              <w:instrText xml:space="preserve"> PAGEREF _Toc498674362 \h </w:instrText>
+              <w:instrText xml:space="preserve"> PAGEREF _Toc498675428 \h </w:instrText>
             </w:r>
             <w:r>
               <w:rPr>
@@ -535,7 +541,7 @@
               <w:lang w:eastAsia="en-AU"/>
             </w:rPr>
           </w:pPr>
-          <w:hyperlink w:anchor="_Toc498674363" w:history="1">
+          <w:hyperlink w:anchor="_Toc498675429" w:history="1">
             <w:r>
               <w:rPr>
                 <w:rStyle w:val="Hyperlink"/>
@@ -562,7 +568,7 @@
                 <w:noProof/>
                 <w:webHidden/>
               </w:rPr>
-              <w:instrText xml:space="preserve"> PAGEREF _Toc498674363 \h </w:instrText>
+              <w:instrText xml:space="preserve"> PAGEREF _Toc498675429 \h </w:instrText>
             </w:r>
             <w:r>
               <w:rPr>
@@ -605,7 +611,7 @@
               <w:lang w:eastAsia="en-AU"/>
             </w:rPr>
           </w:pPr>
-          <w:hyperlink w:anchor="_Toc498674364" w:history="1">
+          <w:hyperlink w:anchor="_Toc498675430" w:history="1">
             <w:r>
               <w:rPr>
                 <w:rStyle w:val="Hyperlink"/>
@@ -632,7 +638,7 @@
                 <w:noProof/>
                 <w:webHidden/>
               </w:rPr>
-              <w:instrText xml:space="preserve"> PAGEREF _Toc498674364 \h </w:instrText>
+              <w:instrText xml:space="preserve"> PAGEREF _Toc498675430 \h </w:instrText>
             </w:r>
             <w:r>
               <w:rPr>
@@ -675,7 +681,7 @@
               <w:lang w:eastAsia="en-AU"/>
             </w:rPr>
           </w:pPr>
-          <w:hyperlink w:anchor="_Toc498674365" w:history="1">
+          <w:hyperlink w:anchor="_Toc498675431" w:history="1">
             <w:r>
               <w:rPr>
                 <w:rStyle w:val="Hyperlink"/>
@@ -702,7 +708,7 @@
                 <w:noProof/>
                 <w:webHidden/>
               </w:rPr>
-              <w:instrText xml:space="preserve"> PAGEREF _Toc498674365 \h </w:instrText>
+              <w:instrText xml:space="preserve"> PAGEREF _Toc498675431 \h </w:instrText>
             </w:r>
             <w:r>
               <w:rPr>
@@ -722,7 +728,7 @@
                 <w:noProof/>
                 <w:webHidden/>
               </w:rPr>
-              <w:t>10</w:t>
+              <w:t>9</w:t>
             </w:r>
             <w:r>
               <w:rPr>
@@ -745,7 +751,7 @@
               <w:lang w:eastAsia="en-AU"/>
             </w:rPr>
           </w:pPr>
-          <w:hyperlink w:anchor="_Toc498674366" w:history="1">
+          <w:hyperlink w:anchor="_Toc498675432" w:history="1">
             <w:r>
               <w:rPr>
                 <w:rStyle w:val="Hyperlink"/>
@@ -772,7 +778,7 @@
                 <w:noProof/>
                 <w:webHidden/>
               </w:rPr>
-              <w:instrText xml:space="preserve"> PAGEREF _Toc498674366 \h </w:instrText>
+              <w:instrText xml:space="preserve"> PAGEREF _Toc498675432 \h </w:instrText>
             </w:r>
             <w:r>
               <w:rPr>
@@ -815,7 +821,7 @@
               <w:lang w:eastAsia="en-AU"/>
             </w:rPr>
           </w:pPr>
-          <w:hyperlink w:anchor="_Toc498674367" w:history="1">
+          <w:hyperlink w:anchor="_Toc498675433" w:history="1">
             <w:r>
               <w:rPr>
                 <w:rStyle w:val="Hyperlink"/>
@@ -842,7 +848,7 @@
                 <w:noProof/>
                 <w:webHidden/>
               </w:rPr>
-              <w:instrText xml:space="preserve"> PAGEREF _Toc498674367 \h </w:instrText>
+              <w:instrText xml:space="preserve"> PAGEREF _Toc498675433 \h </w:instrText>
             </w:r>
             <w:r>
               <w:rPr>
@@ -885,7 +891,7 @@
               <w:lang w:eastAsia="en-AU"/>
             </w:rPr>
           </w:pPr>
-          <w:hyperlink w:anchor="_Toc498674368" w:history="1">
+          <w:hyperlink w:anchor="_Toc498675434" w:history="1">
             <w:r>
               <w:rPr>
                 <w:rStyle w:val="Hyperlink"/>
@@ -912,7 +918,7 @@
                 <w:noProof/>
                 <w:webHidden/>
               </w:rPr>
-              <w:instrText xml:space="preserve"> PAGEREF _Toc498674368 \h </w:instrText>
+              <w:instrText xml:space="preserve"> PAGEREF _Toc498675434 \h </w:instrText>
             </w:r>
             <w:r>
               <w:rPr>
@@ -932,7 +938,7 @@
                 <w:noProof/>
                 <w:webHidden/>
               </w:rPr>
-              <w:t>11</w:t>
+              <w:t>10</w:t>
             </w:r>
             <w:r>
               <w:rPr>
@@ -955,7 +961,7 @@
               <w:lang w:eastAsia="en-AU"/>
             </w:rPr>
           </w:pPr>
-          <w:hyperlink w:anchor="_Toc498674369" w:history="1">
+          <w:hyperlink w:anchor="_Toc498675435" w:history="1">
             <w:r>
               <w:rPr>
                 <w:rStyle w:val="Hyperlink"/>
@@ -982,7 +988,7 @@
                 <w:noProof/>
                 <w:webHidden/>
               </w:rPr>
-              <w:instrText xml:space="preserve"> PAGEREF _Toc498674369 \h </w:instrText>
+              <w:instrText xml:space="preserve"> PAGEREF _Toc498675435 \h </w:instrText>
             </w:r>
             <w:r>
               <w:rPr>
@@ -1002,7 +1008,7 @@
                 <w:noProof/>
                 <w:webHidden/>
               </w:rPr>
-              <w:t>12</w:t>
+              <w:t>11</w:t>
             </w:r>
             <w:r>
               <w:rPr>
@@ -1025,7 +1031,7 @@
               <w:lang w:eastAsia="en-AU"/>
             </w:rPr>
           </w:pPr>
-          <w:hyperlink w:anchor="_Toc498674370" w:history="1">
+          <w:hyperlink w:anchor="_Toc498675436" w:history="1">
             <w:r>
               <w:rPr>
                 <w:rStyle w:val="Hyperlink"/>
@@ -1052,7 +1058,7 @@
                 <w:noProof/>
                 <w:webHidden/>
               </w:rPr>
-              <w:instrText xml:space="preserve"> PAGEREF _Toc498674370 \h </w:instrText>
+              <w:instrText xml:space="preserve"> PAGEREF _Toc498675436 \h </w:instrText>
             </w:r>
             <w:r>
               <w:rPr>
@@ -1072,7 +1078,7 @@
                 <w:noProof/>
                 <w:webHidden/>
               </w:rPr>
-              <w:t>13</w:t>
+              <w:t>12</w:t>
             </w:r>
             <w:r>
               <w:rPr>
@@ -1095,7 +1101,7 @@
               <w:lang w:eastAsia="en-AU"/>
             </w:rPr>
           </w:pPr>
-          <w:hyperlink w:anchor="_Toc498674371" w:history="1">
+          <w:hyperlink w:anchor="_Toc498675437" w:history="1">
             <w:r>
               <w:rPr>
                 <w:rStyle w:val="Hyperlink"/>
@@ -1122,7 +1128,7 @@
                 <w:noProof/>
                 <w:webHidden/>
               </w:rPr>
-              <w:instrText xml:space="preserve"> PAGEREF _Toc498674371 \h </w:instrText>
+              <w:instrText xml:space="preserve"> PAGEREF _Toc498675437 \h </w:instrText>
             </w:r>
             <w:r>
               <w:rPr>
@@ -1142,7 +1148,7 @@
                 <w:noProof/>
                 <w:webHidden/>
               </w:rPr>
-              <w:t>13</w:t>
+              <w:t>12</w:t>
             </w:r>
             <w:r>
               <w:rPr>
@@ -1165,7 +1171,7 @@
               <w:lang w:eastAsia="en-AU"/>
             </w:rPr>
           </w:pPr>
-          <w:hyperlink w:anchor="_Toc498674372" w:history="1">
+          <w:hyperlink w:anchor="_Toc498675438" w:history="1">
             <w:r>
               <w:rPr>
                 <w:rStyle w:val="Hyperlink"/>
@@ -1192,7 +1198,7 @@
                 <w:noProof/>
                 <w:webHidden/>
               </w:rPr>
-              <w:instrText xml:space="preserve"> PAGEREF _Toc498674372 \h </w:instrText>
+              <w:instrText xml:space="preserve"> PAGEREF _Toc498675438 \h </w:instrText>
             </w:r>
             <w:r>
               <w:rPr>
@@ -1212,7 +1218,7 @@
                 <w:noProof/>
                 <w:webHidden/>
               </w:rPr>
-              <w:t>14</w:t>
+              <w:t>18</w:t>
             </w:r>
             <w:r>
               <w:rPr>
@@ -1235,7 +1241,7 @@
               <w:lang w:eastAsia="en-AU"/>
             </w:rPr>
           </w:pPr>
-          <w:hyperlink w:anchor="_Toc498674373" w:history="1">
+          <w:hyperlink w:anchor="_Toc498675439" w:history="1">
             <w:r>
               <w:rPr>
                 <w:rStyle w:val="Hyperlink"/>
@@ -1262,7 +1268,7 @@
                 <w:noProof/>
                 <w:webHidden/>
               </w:rPr>
-              <w:instrText xml:space="preserve"> PAGEREF _Toc498674373 \h </w:instrText>
+              <w:instrText xml:space="preserve"> PAGEREF _Toc498675439 \h </w:instrText>
             </w:r>
             <w:r>
               <w:rPr>
@@ -1282,7 +1288,7 @@
                 <w:noProof/>
                 <w:webHidden/>
               </w:rPr>
-              <w:t>22</w:t>
+              <w:t>26</w:t>
             </w:r>
             <w:r>
               <w:rPr>
@@ -1305,7 +1311,7 @@
               <w:lang w:eastAsia="en-AU"/>
             </w:rPr>
           </w:pPr>
-          <w:hyperlink w:anchor="_Toc498674374" w:history="1">
+          <w:hyperlink w:anchor="_Toc498675440" w:history="1">
             <w:r>
               <w:rPr>
                 <w:rStyle w:val="Hyperlink"/>
@@ -1332,7 +1338,7 @@
                 <w:noProof/>
                 <w:webHidden/>
               </w:rPr>
-              <w:instrText xml:space="preserve"> PAGEREF _Toc498674374 \h </w:instrText>
+              <w:instrText xml:space="preserve"> PAGEREF _Toc498675440 \h </w:instrText>
             </w:r>
             <w:r>
               <w:rPr>
@@ -1352,7 +1358,7 @@
                 <w:noProof/>
                 <w:webHidden/>
               </w:rPr>
-              <w:t>27</w:t>
+              <w:t>31</w:t>
             </w:r>
             <w:r>
               <w:rPr>
@@ -1402,7 +1408,7 @@
       <w:pPr>
         <w:pStyle w:val="Heading1"/>
       </w:pPr>
-      <w:bookmarkStart w:id="1" w:name="_Toc498674359"/>
+      <w:bookmarkStart w:id="1" w:name="_Toc498675425"/>
       <w:r>
         <w:t>Data Structures</w:t>
       </w:r>
@@ -1813,21 +1819,13 @@
     <w:p/>
     <w:p/>
     <w:p/>
-    <w:p/>
-    <w:p/>
-    <w:p/>
-    <w:p/>
-    <w:p/>
-    <w:p/>
-    <w:p/>
-    <w:p/>
-    <w:p/>
     <w:p>
       <w:pPr>
         <w:pStyle w:val="Heading1"/>
       </w:pPr>
-      <w:bookmarkStart w:id="2" w:name="_Toc498674360"/>
-      <w:r>
+      <w:bookmarkStart w:id="2" w:name="_Toc498675426"/>
+      <w:r>
+        <w:lastRenderedPageBreak/>
         <w:t>Algorithms</w:t>
       </w:r>
       <w:bookmarkEnd w:id="2"/>
@@ -1836,7 +1834,7 @@
       <w:pPr>
         <w:pStyle w:val="Heading2"/>
       </w:pPr>
-      <w:bookmarkStart w:id="3" w:name="_Toc498674361"/>
+      <w:bookmarkStart w:id="3" w:name="_Toc498675427"/>
       <w:r>
         <w:t>Flow Charts</w:t>
       </w:r>
@@ -1850,7 +1848,7 @@
       <w:pPr>
         <w:pStyle w:val="Heading3"/>
       </w:pPr>
-      <w:bookmarkStart w:id="4" w:name="_Toc498674362"/>
+      <w:bookmarkStart w:id="4" w:name="_Toc498675428"/>
       <w:r>
         <w:t>Arithmetic Functions:</w:t>
       </w:r>
@@ -2151,7 +2149,7 @@
       <w:pPr>
         <w:pStyle w:val="Heading3"/>
       </w:pPr>
-      <w:bookmarkStart w:id="5" w:name="_Toc498674363"/>
+      <w:bookmarkStart w:id="5" w:name="_Toc498675429"/>
       <w:r>
         <w:t>Trigonometric</w:t>
       </w:r>
@@ -2219,12 +2217,15 @@
     <w:p/>
     <w:p/>
     <w:p/>
+    <w:p/>
+    <w:p/>
     <w:p>
       <w:pPr>
         <w:pStyle w:val="Heading3"/>
       </w:pPr>
-      <w:bookmarkStart w:id="6" w:name="_Toc498674364"/>
-      <w:r>
+      <w:bookmarkStart w:id="6" w:name="_Toc498675430"/>
+      <w:r>
+        <w:lastRenderedPageBreak/>
         <w:t>Algebraic Functions:</w:t>
       </w:r>
       <w:bookmarkEnd w:id="6"/>
@@ -2289,7 +2290,6 @@
           <w:noProof/>
           <w:lang w:eastAsia="en-AU"/>
         </w:rPr>
-        <w:lastRenderedPageBreak/>
         <w:drawing>
           <wp:inline distT="0" distB="0" distL="0" distR="0" wp14:anchorId="2D72DB23" wp14:editId="002C77DE">
             <wp:extent cx="4710023" cy="3374664"/>
@@ -2332,6 +2332,7 @@
     <w:p/>
     <w:p>
       <w:r>
+        <w:lastRenderedPageBreak/>
         <w:t>Inverse:</w:t>
       </w:r>
     </w:p>
@@ -2383,9 +2384,8 @@
       <w:pPr>
         <w:pStyle w:val="Heading2"/>
       </w:pPr>
-      <w:bookmarkStart w:id="7" w:name="_Toc498674365"/>
-      <w:r>
-        <w:lastRenderedPageBreak/>
+      <w:bookmarkStart w:id="7" w:name="_Toc498675431"/>
+      <w:r>
         <w:t>Error Handling Techniques:</w:t>
       </w:r>
       <w:bookmarkEnd w:id="7"/>
@@ -2407,7 +2407,6 @@
         <w:t>error handling techniques that used in code.</w:t>
       </w:r>
     </w:p>
-    <w:p/>
     <w:p/>
     <w:p/>
     <w:p/>
@@ -2423,8 +2422,9 @@
       <w:pPr>
         <w:pStyle w:val="Heading1"/>
       </w:pPr>
-      <w:bookmarkStart w:id="8" w:name="_Toc498674366"/>
-      <w:r>
+      <w:bookmarkStart w:id="8" w:name="_Toc498675432"/>
+      <w:r>
+        <w:lastRenderedPageBreak/>
         <w:t>Recommended testing procedure:</w:t>
       </w:r>
       <w:bookmarkEnd w:id="8"/>
@@ -2458,7 +2458,7 @@
       </w:pPr>
       <w:bookmarkStart w:id="9" w:name="_Toc496745405"/>
       <w:bookmarkStart w:id="10" w:name="_Toc496745404"/>
-      <w:bookmarkStart w:id="11" w:name="_Toc498674367"/>
+      <w:bookmarkStart w:id="11" w:name="_Toc498675433"/>
       <w:r>
         <w:t>Arithmetic</w:t>
       </w:r>
@@ -3331,7 +3331,6 @@
               <w:ind w:left="313"/>
             </w:pPr>
             <w:r>
-              <w:lastRenderedPageBreak/>
               <w:t>5 * -5</w:t>
             </w:r>
           </w:p>
@@ -3698,7 +3697,7 @@
       <w:pPr>
         <w:pStyle w:val="Heading2"/>
       </w:pPr>
-      <w:bookmarkStart w:id="12" w:name="_Toc498674368"/>
+      <w:bookmarkStart w:id="12" w:name="_Toc498675434"/>
       <w:r>
         <w:t>Trigonometric</w:t>
       </w:r>
@@ -4589,6 +4588,7 @@
                 <w:color w:val="ACB9CA" w:themeColor="text2" w:themeTint="66"/>
                 <w:sz w:val="32"/>
               </w:rPr>
+              <w:lastRenderedPageBreak/>
               <w:t>Cos</w:t>
             </w:r>
           </w:p>
@@ -5035,68 +5035,20 @@
         </w:tc>
       </w:tr>
     </w:tbl>
-    <w:p/>
-    <w:p/>
-    <w:p>
-      <w:pPr>
-        <w:pStyle w:val="Heading2"/>
-      </w:pPr>
-      <w:bookmarkStart w:id="13" w:name="_Toc496745406"/>
-    </w:p>
-    <w:p>
-      <w:pPr>
-        <w:pStyle w:val="Heading2"/>
-      </w:pPr>
-    </w:p>
-    <w:p>
-      <w:pPr>
-        <w:pStyle w:val="Heading2"/>
-      </w:pPr>
-    </w:p>
-    <w:p>
-      <w:pPr>
-        <w:pStyle w:val="Heading2"/>
-      </w:pPr>
-    </w:p>
-    <w:p>
-      <w:pPr>
-        <w:pStyle w:val="Heading2"/>
-      </w:pPr>
-    </w:p>
-    <w:p>
-      <w:pPr>
-        <w:pStyle w:val="Heading2"/>
-      </w:pPr>
-    </w:p>
-    <w:p>
-      <w:pPr>
-        <w:pStyle w:val="Heading2"/>
-      </w:pPr>
-    </w:p>
-    <w:p>
-      <w:pPr>
-        <w:pStyle w:val="Heading2"/>
-      </w:pPr>
-    </w:p>
-    <w:p>
-      <w:pPr>
-        <w:pStyle w:val="Heading2"/>
-      </w:pPr>
-    </w:p>
     <w:p>
       <w:pPr>
         <w:rPr>
           <w:lang w:eastAsia="ja-JP"/>
         </w:rPr>
       </w:pPr>
+      <w:bookmarkStart w:id="13" w:name="_Toc496745406"/>
     </w:p>
     <w:p>
       <w:pPr>
         <w:pStyle w:val="Heading2"/>
       </w:pPr>
-      <w:bookmarkStart w:id="14" w:name="_Toc498674369"/>
-      <w:r>
-        <w:lastRenderedPageBreak/>
+      <w:bookmarkStart w:id="14" w:name="_Toc498675435"/>
+      <w:r>
         <w:t>Algebraic</w:t>
       </w:r>
       <w:bookmarkEnd w:id="13"/>
@@ -6021,17 +5973,6 @@
     <w:p/>
     <w:p/>
     <w:p/>
-    <w:p/>
-    <w:p>
-      <w:pPr>
-        <w:pStyle w:val="Heading1"/>
-      </w:pPr>
-    </w:p>
-    <w:p>
-      <w:pPr>
-        <w:pStyle w:val="Heading1"/>
-      </w:pPr>
-    </w:p>
     <w:p>
       <w:pPr>
         <w:rPr>
@@ -6041,23 +5982,9 @@
     </w:p>
     <w:p>
       <w:pPr>
-        <w:rPr>
-          <w:lang w:eastAsia="ja-JP"/>
-        </w:rPr>
-      </w:pPr>
-    </w:p>
-    <w:p>
-      <w:pPr>
-        <w:rPr>
-          <w:lang w:eastAsia="ja-JP"/>
-        </w:rPr>
-      </w:pPr>
-    </w:p>
-    <w:p>
-      <w:pPr>
         <w:pStyle w:val="Heading1"/>
       </w:pPr>
-      <w:bookmarkStart w:id="15" w:name="_Toc498674370"/>
+      <w:bookmarkStart w:id="15" w:name="_Toc498675436"/>
       <w:r>
         <w:lastRenderedPageBreak/>
         <w:t>Evidence of Testing/Results:</w:t>
@@ -6069,12 +5996,17 @@
         <w:pStyle w:val="Heading2"/>
       </w:pPr>
       <w:bookmarkStart w:id="16" w:name="_Toc496745408"/>
-      <w:bookmarkStart w:id="17" w:name="_Toc498674371"/>
+      <w:bookmarkStart w:id="17" w:name="_Toc498675437"/>
       <w:r>
         <w:t>Arithmetic:</w:t>
       </w:r>
       <w:bookmarkEnd w:id="16"/>
       <w:bookmarkEnd w:id="17"/>
+    </w:p>
+    <w:p>
+      <w:r>
+        <w:t>Addition:</w:t>
+      </w:r>
     </w:p>
     <w:p>
       <w:r>
@@ -6089,8 +6021,8 @@
         </w:rPr>
         <w:drawing>
           <wp:inline distT="0" distB="0" distL="0" distR="0" wp14:anchorId="051B0C17" wp14:editId="79AB8A38">
-            <wp:extent cx="5731510" cy="3736975"/>
-            <wp:effectExtent l="0" t="0" r="0" b="0"/>
+            <wp:extent cx="5477465" cy="3571336"/>
+            <wp:effectExtent l="0" t="0" r="9525" b="0"/>
             <wp:docPr id="11" name="Resim 11"/>
             <wp:cNvGraphicFramePr>
               <a:graphicFrameLocks xmlns:a="http://schemas.openxmlformats.org/drawingml/2006/main" noChangeAspect="1"/>
@@ -6111,7 +6043,535 @@
                   <pic:spPr>
                     <a:xfrm>
                       <a:off x="0" y="0"/>
-                      <a:ext cx="5731510" cy="3736975"/>
+                      <a:ext cx="5483328" cy="3575158"/>
+                    </a:xfrm>
+                    <a:prstGeom prst="rect">
+                      <a:avLst/>
+                    </a:prstGeom>
+                  </pic:spPr>
+                </pic:pic>
+              </a:graphicData>
+            </a:graphic>
+          </wp:inline>
+        </w:drawing>
+      </w:r>
+    </w:p>
+    <w:p>
+      <w:r>
+        <w:t>-5 + 0:</w:t>
+      </w:r>
+    </w:p>
+    <w:p>
+      <w:r>
+        <w:rPr>
+          <w:noProof/>
+          <w:lang w:eastAsia="en-AU"/>
+        </w:rPr>
+        <w:drawing>
+          <wp:inline distT="0" distB="0" distL="0" distR="0" wp14:anchorId="51EF635A" wp14:editId="4EC07FFA">
+            <wp:extent cx="5477774" cy="3550297"/>
+            <wp:effectExtent l="0" t="0" r="8890" b="0"/>
+            <wp:docPr id="34" name="Picture 34"/>
+            <wp:cNvGraphicFramePr>
+              <a:graphicFrameLocks xmlns:a="http://schemas.openxmlformats.org/drawingml/2006/main" noChangeAspect="1"/>
+            </wp:cNvGraphicFramePr>
+            <a:graphic xmlns:a="http://schemas.openxmlformats.org/drawingml/2006/main">
+              <a:graphicData uri="http://schemas.openxmlformats.org/drawingml/2006/picture">
+                <pic:pic xmlns:pic="http://schemas.openxmlformats.org/drawingml/2006/picture">
+                  <pic:nvPicPr>
+                    <pic:cNvPr id="1" name=""/>
+                    <pic:cNvPicPr/>
+                  </pic:nvPicPr>
+                  <pic:blipFill>
+                    <a:blip r:embed="rId15"/>
+                    <a:stretch>
+                      <a:fillRect/>
+                    </a:stretch>
+                  </pic:blipFill>
+                  <pic:spPr>
+                    <a:xfrm>
+                      <a:off x="0" y="0"/>
+                      <a:ext cx="5478935" cy="3551050"/>
+                    </a:xfrm>
+                    <a:prstGeom prst="rect">
+                      <a:avLst/>
+                    </a:prstGeom>
+                  </pic:spPr>
+                </pic:pic>
+              </a:graphicData>
+            </a:graphic>
+          </wp:inline>
+        </w:drawing>
+      </w:r>
+    </w:p>
+    <w:p>
+      <w:r>
+        <w:lastRenderedPageBreak/>
+        <w:t>Subtraction:</w:t>
+      </w:r>
+    </w:p>
+    <w:p>
+      <w:r>
+        <w:t>-5 - -5:</w:t>
+      </w:r>
+    </w:p>
+    <w:p>
+      <w:r>
+        <w:rPr>
+          <w:noProof/>
+          <w:lang w:eastAsia="en-AU"/>
+        </w:rPr>
+        <w:drawing>
+          <wp:inline distT="0" distB="0" distL="0" distR="0" wp14:anchorId="079F7BDA" wp14:editId="5299A326">
+            <wp:extent cx="4464967" cy="2872597"/>
+            <wp:effectExtent l="0" t="0" r="0" b="4445"/>
+            <wp:docPr id="35" name="Picture 35"/>
+            <wp:cNvGraphicFramePr>
+              <a:graphicFrameLocks xmlns:a="http://schemas.openxmlformats.org/drawingml/2006/main" noChangeAspect="1"/>
+            </wp:cNvGraphicFramePr>
+            <a:graphic xmlns:a="http://schemas.openxmlformats.org/drawingml/2006/main">
+              <a:graphicData uri="http://schemas.openxmlformats.org/drawingml/2006/picture">
+                <pic:pic xmlns:pic="http://schemas.openxmlformats.org/drawingml/2006/picture">
+                  <pic:nvPicPr>
+                    <pic:cNvPr id="1" name=""/>
+                    <pic:cNvPicPr/>
+                  </pic:nvPicPr>
+                  <pic:blipFill>
+                    <a:blip r:embed="rId16"/>
+                    <a:stretch>
+                      <a:fillRect/>
+                    </a:stretch>
+                  </pic:blipFill>
+                  <pic:spPr>
+                    <a:xfrm>
+                      <a:off x="0" y="0"/>
+                      <a:ext cx="4483336" cy="2884415"/>
+                    </a:xfrm>
+                    <a:prstGeom prst="rect">
+                      <a:avLst/>
+                    </a:prstGeom>
+                  </pic:spPr>
+                </pic:pic>
+              </a:graphicData>
+            </a:graphic>
+          </wp:inline>
+        </w:drawing>
+      </w:r>
+    </w:p>
+    <w:p>
+      <w:r>
+        <w:t>5 – 0:</w:t>
+      </w:r>
+    </w:p>
+    <w:p>
+      <w:r>
+        <w:rPr>
+          <w:noProof/>
+          <w:lang w:eastAsia="en-AU"/>
+        </w:rPr>
+        <w:drawing>
+          <wp:inline distT="0" distB="0" distL="0" distR="0" wp14:anchorId="643B862A" wp14:editId="04E558A4">
+            <wp:extent cx="4470675" cy="2881223"/>
+            <wp:effectExtent l="0" t="0" r="6350" b="0"/>
+            <wp:docPr id="36" name="Picture 36"/>
+            <wp:cNvGraphicFramePr>
+              <a:graphicFrameLocks xmlns:a="http://schemas.openxmlformats.org/drawingml/2006/main" noChangeAspect="1"/>
+            </wp:cNvGraphicFramePr>
+            <a:graphic xmlns:a="http://schemas.openxmlformats.org/drawingml/2006/main">
+              <a:graphicData uri="http://schemas.openxmlformats.org/drawingml/2006/picture">
+                <pic:pic xmlns:pic="http://schemas.openxmlformats.org/drawingml/2006/picture">
+                  <pic:nvPicPr>
+                    <pic:cNvPr id="1" name=""/>
+                    <pic:cNvPicPr/>
+                  </pic:nvPicPr>
+                  <pic:blipFill>
+                    <a:blip r:embed="rId17"/>
+                    <a:stretch>
+                      <a:fillRect/>
+                    </a:stretch>
+                  </pic:blipFill>
+                  <pic:spPr>
+                    <a:xfrm>
+                      <a:off x="0" y="0"/>
+                      <a:ext cx="4479827" cy="2887121"/>
+                    </a:xfrm>
+                    <a:prstGeom prst="rect">
+                      <a:avLst/>
+                    </a:prstGeom>
+                  </pic:spPr>
+                </pic:pic>
+              </a:graphicData>
+            </a:graphic>
+          </wp:inline>
+        </w:drawing>
+      </w:r>
+    </w:p>
+    <w:p/>
+    <w:p/>
+    <w:p/>
+    <w:p/>
+    <w:p/>
+    <w:p/>
+    <w:p/>
+    <w:p>
+      <w:r>
+        <w:lastRenderedPageBreak/>
+        <w:t>10 – 15:</w:t>
+      </w:r>
+    </w:p>
+    <w:p>
+      <w:r>
+        <w:rPr>
+          <w:noProof/>
+          <w:lang w:eastAsia="en-AU"/>
+        </w:rPr>
+        <w:drawing>
+          <wp:inline distT="0" distB="0" distL="0" distR="0" wp14:anchorId="72F7C5F3" wp14:editId="3CAD01BC">
+            <wp:extent cx="4511615" cy="2909607"/>
+            <wp:effectExtent l="0" t="0" r="3810" b="5080"/>
+            <wp:docPr id="37" name="Picture 37"/>
+            <wp:cNvGraphicFramePr>
+              <a:graphicFrameLocks xmlns:a="http://schemas.openxmlformats.org/drawingml/2006/main" noChangeAspect="1"/>
+            </wp:cNvGraphicFramePr>
+            <a:graphic xmlns:a="http://schemas.openxmlformats.org/drawingml/2006/main">
+              <a:graphicData uri="http://schemas.openxmlformats.org/drawingml/2006/picture">
+                <pic:pic xmlns:pic="http://schemas.openxmlformats.org/drawingml/2006/picture">
+                  <pic:nvPicPr>
+                    <pic:cNvPr id="1" name=""/>
+                    <pic:cNvPicPr/>
+                  </pic:nvPicPr>
+                  <pic:blipFill>
+                    <a:blip r:embed="rId18"/>
+                    <a:stretch>
+                      <a:fillRect/>
+                    </a:stretch>
+                  </pic:blipFill>
+                  <pic:spPr>
+                    <a:xfrm>
+                      <a:off x="0" y="0"/>
+                      <a:ext cx="4528464" cy="2920473"/>
+                    </a:xfrm>
+                    <a:prstGeom prst="rect">
+                      <a:avLst/>
+                    </a:prstGeom>
+                  </pic:spPr>
+                </pic:pic>
+              </a:graphicData>
+            </a:graphic>
+          </wp:inline>
+        </w:drawing>
+      </w:r>
+    </w:p>
+    <w:p>
+      <w:r>
+        <w:t xml:space="preserve"> Multiplication:</w:t>
+      </w:r>
+    </w:p>
+    <w:p>
+      <w:r>
+        <w:t>5 * 5:</w:t>
+      </w:r>
+    </w:p>
+    <w:p>
+      <w:r>
+        <w:rPr>
+          <w:noProof/>
+          <w:lang w:eastAsia="en-AU"/>
+        </w:rPr>
+        <w:drawing>
+          <wp:inline distT="0" distB="0" distL="0" distR="0" wp14:anchorId="36C338BE" wp14:editId="252EBC18">
+            <wp:extent cx="4550292" cy="2941608"/>
+            <wp:effectExtent l="0" t="0" r="3175" b="0"/>
+            <wp:docPr id="38" name="Picture 38"/>
+            <wp:cNvGraphicFramePr>
+              <a:graphicFrameLocks xmlns:a="http://schemas.openxmlformats.org/drawingml/2006/main" noChangeAspect="1"/>
+            </wp:cNvGraphicFramePr>
+            <a:graphic xmlns:a="http://schemas.openxmlformats.org/drawingml/2006/main">
+              <a:graphicData uri="http://schemas.openxmlformats.org/drawingml/2006/picture">
+                <pic:pic xmlns:pic="http://schemas.openxmlformats.org/drawingml/2006/picture">
+                  <pic:nvPicPr>
+                    <pic:cNvPr id="1" name=""/>
+                    <pic:cNvPicPr/>
+                  </pic:nvPicPr>
+                  <pic:blipFill>
+                    <a:blip r:embed="rId19"/>
+                    <a:stretch>
+                      <a:fillRect/>
+                    </a:stretch>
+                  </pic:blipFill>
+                  <pic:spPr>
+                    <a:xfrm>
+                      <a:off x="0" y="0"/>
+                      <a:ext cx="4563209" cy="2949959"/>
+                    </a:xfrm>
+                    <a:prstGeom prst="rect">
+                      <a:avLst/>
+                    </a:prstGeom>
+                  </pic:spPr>
+                </pic:pic>
+              </a:graphicData>
+            </a:graphic>
+          </wp:inline>
+        </w:drawing>
+      </w:r>
+    </w:p>
+    <w:p/>
+    <w:p/>
+    <w:p/>
+    <w:p/>
+    <w:p/>
+    <w:p/>
+    <w:p/>
+    <w:p>
+      <w:r>
+        <w:lastRenderedPageBreak/>
+        <w:t>5 * 0:</w:t>
+      </w:r>
+    </w:p>
+    <w:p>
+      <w:r>
+        <w:rPr>
+          <w:noProof/>
+          <w:lang w:eastAsia="en-AU"/>
+        </w:rPr>
+        <w:drawing>
+          <wp:inline distT="0" distB="0" distL="0" distR="0" wp14:anchorId="3D3C6918" wp14:editId="52AA0A97">
+            <wp:extent cx="4597879" cy="2958617"/>
+            <wp:effectExtent l="0" t="0" r="0" b="0"/>
+            <wp:docPr id="39" name="Picture 39"/>
+            <wp:cNvGraphicFramePr>
+              <a:graphicFrameLocks xmlns:a="http://schemas.openxmlformats.org/drawingml/2006/main" noChangeAspect="1"/>
+            </wp:cNvGraphicFramePr>
+            <a:graphic xmlns:a="http://schemas.openxmlformats.org/drawingml/2006/main">
+              <a:graphicData uri="http://schemas.openxmlformats.org/drawingml/2006/picture">
+                <pic:pic xmlns:pic="http://schemas.openxmlformats.org/drawingml/2006/picture">
+                  <pic:nvPicPr>
+                    <pic:cNvPr id="1" name=""/>
+                    <pic:cNvPicPr/>
+                  </pic:nvPicPr>
+                  <pic:blipFill>
+                    <a:blip r:embed="rId20"/>
+                    <a:stretch>
+                      <a:fillRect/>
+                    </a:stretch>
+                  </pic:blipFill>
+                  <pic:spPr>
+                    <a:xfrm>
+                      <a:off x="0" y="0"/>
+                      <a:ext cx="4610995" cy="2967057"/>
+                    </a:xfrm>
+                    <a:prstGeom prst="rect">
+                      <a:avLst/>
+                    </a:prstGeom>
+                  </pic:spPr>
+                </pic:pic>
+              </a:graphicData>
+            </a:graphic>
+          </wp:inline>
+        </w:drawing>
+      </w:r>
+    </w:p>
+    <w:p>
+      <w:r>
+        <w:t>5* -5:</w:t>
+      </w:r>
+    </w:p>
+    <w:p>
+      <w:r>
+        <w:rPr>
+          <w:noProof/>
+          <w:lang w:eastAsia="en-AU"/>
+        </w:rPr>
+        <w:drawing>
+          <wp:inline distT="0" distB="0" distL="0" distR="0" wp14:anchorId="6C8DBDF3" wp14:editId="2DE50EAC">
+            <wp:extent cx="4581695" cy="2950234"/>
+            <wp:effectExtent l="0" t="0" r="9525" b="2540"/>
+            <wp:docPr id="40" name="Picture 40"/>
+            <wp:cNvGraphicFramePr>
+              <a:graphicFrameLocks xmlns:a="http://schemas.openxmlformats.org/drawingml/2006/main" noChangeAspect="1"/>
+            </wp:cNvGraphicFramePr>
+            <a:graphic xmlns:a="http://schemas.openxmlformats.org/drawingml/2006/main">
+              <a:graphicData uri="http://schemas.openxmlformats.org/drawingml/2006/picture">
+                <pic:pic xmlns:pic="http://schemas.openxmlformats.org/drawingml/2006/picture">
+                  <pic:nvPicPr>
+                    <pic:cNvPr id="1" name=""/>
+                    <pic:cNvPicPr/>
+                  </pic:nvPicPr>
+                  <pic:blipFill>
+                    <a:blip r:embed="rId21"/>
+                    <a:stretch>
+                      <a:fillRect/>
+                    </a:stretch>
+                  </pic:blipFill>
+                  <pic:spPr>
+                    <a:xfrm>
+                      <a:off x="0" y="0"/>
+                      <a:ext cx="4619268" cy="2974428"/>
+                    </a:xfrm>
+                    <a:prstGeom prst="rect">
+                      <a:avLst/>
+                    </a:prstGeom>
+                  </pic:spPr>
+                </pic:pic>
+              </a:graphicData>
+            </a:graphic>
+          </wp:inline>
+        </w:drawing>
+      </w:r>
+    </w:p>
+    <w:p/>
+    <w:p/>
+    <w:p/>
+    <w:p/>
+    <w:p/>
+    <w:p/>
+    <w:p/>
+    <w:p>
+      <w:r>
+        <w:lastRenderedPageBreak/>
+        <w:t>Division:</w:t>
+      </w:r>
+    </w:p>
+    <w:p>
+      <w:r>
+        <w:t>10 / 5:</w:t>
+      </w:r>
+    </w:p>
+    <w:p>
+      <w:r>
+        <w:rPr>
+          <w:noProof/>
+          <w:lang w:eastAsia="en-AU"/>
+        </w:rPr>
+        <w:drawing>
+          <wp:inline distT="0" distB="0" distL="0" distR="0" wp14:anchorId="5D2471CD" wp14:editId="658504C0">
+            <wp:extent cx="4494104" cy="2889849"/>
+            <wp:effectExtent l="0" t="0" r="1905" b="6350"/>
+            <wp:docPr id="41" name="Picture 41"/>
+            <wp:cNvGraphicFramePr>
+              <a:graphicFrameLocks xmlns:a="http://schemas.openxmlformats.org/drawingml/2006/main" noChangeAspect="1"/>
+            </wp:cNvGraphicFramePr>
+            <a:graphic xmlns:a="http://schemas.openxmlformats.org/drawingml/2006/main">
+              <a:graphicData uri="http://schemas.openxmlformats.org/drawingml/2006/picture">
+                <pic:pic xmlns:pic="http://schemas.openxmlformats.org/drawingml/2006/picture">
+                  <pic:nvPicPr>
+                    <pic:cNvPr id="1" name=""/>
+                    <pic:cNvPicPr/>
+                  </pic:nvPicPr>
+                  <pic:blipFill>
+                    <a:blip r:embed="rId22"/>
+                    <a:stretch>
+                      <a:fillRect/>
+                    </a:stretch>
+                  </pic:blipFill>
+                  <pic:spPr>
+                    <a:xfrm>
+                      <a:off x="0" y="0"/>
+                      <a:ext cx="4509344" cy="2899649"/>
+                    </a:xfrm>
+                    <a:prstGeom prst="rect">
+                      <a:avLst/>
+                    </a:prstGeom>
+                  </pic:spPr>
+                </pic:pic>
+              </a:graphicData>
+            </a:graphic>
+          </wp:inline>
+        </w:drawing>
+      </w:r>
+    </w:p>
+    <w:p>
+      <w:r>
+        <w:t>10 / 3:</w:t>
+      </w:r>
+    </w:p>
+    <w:p>
+      <w:r>
+        <w:rPr>
+          <w:noProof/>
+          <w:lang w:eastAsia="en-AU"/>
+        </w:rPr>
+        <w:drawing>
+          <wp:inline distT="0" distB="0" distL="0" distR="0" wp14:anchorId="728F2D20" wp14:editId="5FC1B384">
+            <wp:extent cx="4558823" cy="2932981"/>
+            <wp:effectExtent l="0" t="0" r="0" b="1270"/>
+            <wp:docPr id="42" name="Picture 42"/>
+            <wp:cNvGraphicFramePr>
+              <a:graphicFrameLocks xmlns:a="http://schemas.openxmlformats.org/drawingml/2006/main" noChangeAspect="1"/>
+            </wp:cNvGraphicFramePr>
+            <a:graphic xmlns:a="http://schemas.openxmlformats.org/drawingml/2006/main">
+              <a:graphicData uri="http://schemas.openxmlformats.org/drawingml/2006/picture">
+                <pic:pic xmlns:pic="http://schemas.openxmlformats.org/drawingml/2006/picture">
+                  <pic:nvPicPr>
+                    <pic:cNvPr id="1" name=""/>
+                    <pic:cNvPicPr/>
+                  </pic:nvPicPr>
+                  <pic:blipFill>
+                    <a:blip r:embed="rId23"/>
+                    <a:stretch>
+                      <a:fillRect/>
+                    </a:stretch>
+                  </pic:blipFill>
+                  <pic:spPr>
+                    <a:xfrm>
+                      <a:off x="0" y="0"/>
+                      <a:ext cx="4574024" cy="2942761"/>
+                    </a:xfrm>
+                    <a:prstGeom prst="rect">
+                      <a:avLst/>
+                    </a:prstGeom>
+                  </pic:spPr>
+                </pic:pic>
+              </a:graphicData>
+            </a:graphic>
+          </wp:inline>
+        </w:drawing>
+      </w:r>
+    </w:p>
+    <w:p/>
+    <w:p/>
+    <w:p/>
+    <w:p/>
+    <w:p/>
+    <w:p/>
+    <w:p/>
+    <w:p>
+      <w:r>
+        <w:lastRenderedPageBreak/>
+        <w:t>0 / 10:</w:t>
+      </w:r>
+    </w:p>
+    <w:p>
+      <w:r>
+        <w:rPr>
+          <w:noProof/>
+          <w:lang w:eastAsia="en-AU"/>
+        </w:rPr>
+        <w:drawing>
+          <wp:inline distT="0" distB="0" distL="0" distR="0" wp14:anchorId="6B1EB17B" wp14:editId="53E7FA08">
+            <wp:extent cx="4632385" cy="3018800"/>
+            <wp:effectExtent l="0" t="0" r="0" b="0"/>
+            <wp:docPr id="43" name="Picture 43"/>
+            <wp:cNvGraphicFramePr>
+              <a:graphicFrameLocks xmlns:a="http://schemas.openxmlformats.org/drawingml/2006/main" noChangeAspect="1"/>
+            </wp:cNvGraphicFramePr>
+            <a:graphic xmlns:a="http://schemas.openxmlformats.org/drawingml/2006/main">
+              <a:graphicData uri="http://schemas.openxmlformats.org/drawingml/2006/picture">
+                <pic:pic xmlns:pic="http://schemas.openxmlformats.org/drawingml/2006/picture">
+                  <pic:nvPicPr>
+                    <pic:cNvPr id="1" name=""/>
+                    <pic:cNvPicPr/>
+                  </pic:nvPicPr>
+                  <pic:blipFill>
+                    <a:blip r:embed="rId24"/>
+                    <a:stretch>
+                      <a:fillRect/>
+                    </a:stretch>
+                  </pic:blipFill>
+                  <pic:spPr>
+                    <a:xfrm>
+                      <a:off x="0" y="0"/>
+                      <a:ext cx="4658213" cy="3035632"/>
                     </a:xfrm>
                     <a:prstGeom prst="rect">
                       <a:avLst/>
@@ -6151,7 +6611,7 @@
                     <pic:cNvPicPr/>
                   </pic:nvPicPr>
                   <pic:blipFill>
-                    <a:blip r:embed="rId15"/>
+                    <a:blip r:embed="rId25"/>
                     <a:stretch>
                       <a:fillRect/>
                     </a:stretch>
@@ -6179,6 +6639,60 @@
       </w:pPr>
       <w:bookmarkStart w:id="18" w:name="_Toc496745409"/>
     </w:p>
+    <w:p/>
+    <w:p/>
+    <w:p/>
+    <w:p/>
+    <w:p/>
+    <w:p>
+      <w:r>
+        <w:lastRenderedPageBreak/>
+        <w:t xml:space="preserve">10 / -2: </w:t>
+      </w:r>
+    </w:p>
+    <w:p>
+      <w:r>
+        <w:rPr>
+          <w:noProof/>
+          <w:lang w:eastAsia="en-AU"/>
+        </w:rPr>
+        <w:drawing>
+          <wp:inline distT="0" distB="0" distL="0" distR="0" wp14:anchorId="62035CC2" wp14:editId="3AD81728">
+            <wp:extent cx="5417389" cy="3499756"/>
+            <wp:effectExtent l="0" t="0" r="0" b="5715"/>
+            <wp:docPr id="44" name="Picture 44"/>
+            <wp:cNvGraphicFramePr>
+              <a:graphicFrameLocks xmlns:a="http://schemas.openxmlformats.org/drawingml/2006/main" noChangeAspect="1"/>
+            </wp:cNvGraphicFramePr>
+            <a:graphic xmlns:a="http://schemas.openxmlformats.org/drawingml/2006/main">
+              <a:graphicData uri="http://schemas.openxmlformats.org/drawingml/2006/picture">
+                <pic:pic xmlns:pic="http://schemas.openxmlformats.org/drawingml/2006/picture">
+                  <pic:nvPicPr>
+                    <pic:cNvPr id="1" name=""/>
+                    <pic:cNvPicPr/>
+                  </pic:nvPicPr>
+                  <pic:blipFill>
+                    <a:blip r:embed="rId26"/>
+                    <a:stretch>
+                      <a:fillRect/>
+                    </a:stretch>
+                  </pic:blipFill>
+                  <pic:spPr>
+                    <a:xfrm>
+                      <a:off x="0" y="0"/>
+                      <a:ext cx="5421674" cy="3502524"/>
+                    </a:xfrm>
+                    <a:prstGeom prst="rect">
+                      <a:avLst/>
+                    </a:prstGeom>
+                  </pic:spPr>
+                </pic:pic>
+              </a:graphicData>
+            </a:graphic>
+          </wp:inline>
+        </w:drawing>
+      </w:r>
+    </w:p>
     <w:p>
       <w:pPr>
         <w:pStyle w:val="Heading2"/>
@@ -6193,12 +6707,7 @@
       <w:pPr>
         <w:pStyle w:val="Heading2"/>
       </w:pPr>
-    </w:p>
-    <w:p>
-      <w:pPr>
-        <w:pStyle w:val="Heading2"/>
-      </w:pPr>
-      <w:bookmarkStart w:id="19" w:name="_Toc498674372"/>
+      <w:bookmarkStart w:id="19" w:name="_Toc498675438"/>
       <w:r>
         <w:t>Trigonometric:</w:t>
       </w:r>
@@ -6232,7 +6741,7 @@
                     <pic:cNvPicPr/>
                   </pic:nvPicPr>
                   <pic:blipFill>
-                    <a:blip r:embed="rId16"/>
+                    <a:blip r:embed="rId27"/>
                     <a:stretch>
                       <a:fillRect/>
                     </a:stretch>
@@ -6286,7 +6795,7 @@
                     <pic:cNvPicPr/>
                   </pic:nvPicPr>
                   <pic:blipFill>
-                    <a:blip r:embed="rId17"/>
+                    <a:blip r:embed="rId28"/>
                     <a:stretch>
                       <a:fillRect/>
                     </a:stretch>
@@ -6340,7 +6849,7 @@
                     <pic:cNvPicPr/>
                   </pic:nvPicPr>
                   <pic:blipFill>
-                    <a:blip r:embed="rId18"/>
+                    <a:blip r:embed="rId29"/>
                     <a:stretch>
                       <a:fillRect/>
                     </a:stretch>
@@ -6391,7 +6900,7 @@
                     <pic:cNvPicPr/>
                   </pic:nvPicPr>
                   <pic:blipFill>
-                    <a:blip r:embed="rId19"/>
+                    <a:blip r:embed="rId30"/>
                     <a:stretch>
                       <a:fillRect/>
                     </a:stretch>
@@ -6416,7 +6925,6 @@
     <w:p/>
     <w:p>
       <w:r>
-        <w:lastRenderedPageBreak/>
         <w:t>TAN 90:</w:t>
       </w:r>
     </w:p>
@@ -6442,7 +6950,7 @@
                     <pic:cNvPicPr/>
                   </pic:nvPicPr>
                   <pic:blipFill>
-                    <a:blip r:embed="rId20"/>
+                    <a:blip r:embed="rId31"/>
                     <a:stretch>
                       <a:fillRect/>
                     </a:stretch>
@@ -6498,7 +7006,7 @@
                     <pic:cNvPicPr/>
                   </pic:nvPicPr>
                   <pic:blipFill>
-                    <a:blip r:embed="rId21"/>
+                    <a:blip r:embed="rId32"/>
                     <a:stretch>
                       <a:fillRect/>
                     </a:stretch>
@@ -6553,7 +7061,7 @@
                     <pic:cNvPicPr/>
                   </pic:nvPicPr>
                   <pic:blipFill>
-                    <a:blip r:embed="rId22"/>
+                    <a:blip r:embed="rId33"/>
                     <a:stretch>
                       <a:fillRect/>
                     </a:stretch>
@@ -6604,7 +7112,7 @@
                     <pic:cNvPicPr/>
                   </pic:nvPicPr>
                   <pic:blipFill>
-                    <a:blip r:embed="rId23"/>
+                    <a:blip r:embed="rId34"/>
                     <a:stretch>
                       <a:fillRect/>
                     </a:stretch>
@@ -6657,7 +7165,7 @@
                     <pic:cNvPicPr/>
                   </pic:nvPicPr>
                   <pic:blipFill>
-                    <a:blip r:embed="rId24"/>
+                    <a:blip r:embed="rId35"/>
                     <a:stretch>
                       <a:fillRect/>
                     </a:stretch>
@@ -6709,7 +7217,7 @@
                     <pic:cNvPicPr/>
                   </pic:nvPicPr>
                   <pic:blipFill>
-                    <a:blip r:embed="rId25"/>
+                    <a:blip r:embed="rId36"/>
                     <a:stretch>
                       <a:fillRect/>
                     </a:stretch>
@@ -6732,7 +7240,6 @@
     </w:p>
     <w:p>
       <w:r>
-        <w:lastRenderedPageBreak/>
         <w:t>Cos 0:</w:t>
       </w:r>
     </w:p>
@@ -6758,7 +7265,7 @@
                     <pic:cNvPicPr/>
                   </pic:nvPicPr>
                   <pic:blipFill>
-                    <a:blip r:embed="rId26"/>
+                    <a:blip r:embed="rId37"/>
                     <a:stretch>
                       <a:fillRect/>
                     </a:stretch>
@@ -6785,8 +7292,11 @@
     <w:p/>
     <w:p/>
     <w:p/>
-    <w:p>
-      <w:r>
+    <w:p/>
+    <w:p/>
+    <w:p>
+      <w:r>
+        <w:lastRenderedPageBreak/>
         <w:t>Cos 30:</w:t>
       </w:r>
     </w:p>
@@ -6812,7 +7322,7 @@
                     <pic:cNvPicPr/>
                   </pic:nvPicPr>
                   <pic:blipFill>
-                    <a:blip r:embed="rId27"/>
+                    <a:blip r:embed="rId38"/>
                     <a:stretch>
                       <a:fillRect/>
                     </a:stretch>
@@ -6838,7 +7348,6 @@
     <w:p/>
     <w:p>
       <w:r>
-        <w:lastRenderedPageBreak/>
         <w:t>Cos 45:</w:t>
       </w:r>
     </w:p>
@@ -6864,7 +7373,7 @@
                     <pic:cNvPicPr/>
                   </pic:nvPicPr>
                   <pic:blipFill>
-                    <a:blip r:embed="rId28"/>
+                    <a:blip r:embed="rId39"/>
                     <a:stretch>
                       <a:fillRect/>
                     </a:stretch>
@@ -6893,6 +7402,7 @@
     <w:p/>
     <w:p>
       <w:r>
+        <w:lastRenderedPageBreak/>
         <w:t>Cos 60:</w:t>
       </w:r>
     </w:p>
@@ -6918,7 +7428,7 @@
                     <pic:cNvPicPr/>
                   </pic:nvPicPr>
                   <pic:blipFill>
-                    <a:blip r:embed="rId29"/>
+                    <a:blip r:embed="rId40"/>
                     <a:stretch>
                       <a:fillRect/>
                     </a:stretch>
@@ -6944,7 +7454,6 @@
     <w:p/>
     <w:p>
       <w:r>
-        <w:lastRenderedPageBreak/>
         <w:t>Cos 90;</w:t>
       </w:r>
     </w:p>
@@ -6970,7 +7479,7 @@
                     <pic:cNvPicPr/>
                   </pic:nvPicPr>
                   <pic:blipFill>
-                    <a:blip r:embed="rId30"/>
+                    <a:blip r:embed="rId41"/>
                     <a:stretch>
                       <a:fillRect/>
                     </a:stretch>
@@ -6997,52 +7506,7 @@
       <w:pPr>
         <w:pStyle w:val="Heading2"/>
       </w:pPr>
-    </w:p>
-    <w:p>
-      <w:pPr>
-        <w:pStyle w:val="Heading2"/>
-      </w:pPr>
       <w:bookmarkStart w:id="20" w:name="_Toc496745410"/>
-    </w:p>
-    <w:p>
-      <w:pPr>
-        <w:pStyle w:val="Heading2"/>
-      </w:pPr>
-    </w:p>
-    <w:p>
-      <w:pPr>
-        <w:pStyle w:val="Heading2"/>
-      </w:pPr>
-    </w:p>
-    <w:p>
-      <w:pPr>
-        <w:pStyle w:val="Heading2"/>
-      </w:pPr>
-    </w:p>
-    <w:p>
-      <w:pPr>
-        <w:pStyle w:val="Heading2"/>
-      </w:pPr>
-    </w:p>
-    <w:p>
-      <w:pPr>
-        <w:pStyle w:val="Heading2"/>
-      </w:pPr>
-    </w:p>
-    <w:p>
-      <w:pPr>
-        <w:pStyle w:val="Heading2"/>
-      </w:pPr>
-    </w:p>
-    <w:p>
-      <w:pPr>
-        <w:pStyle w:val="Heading2"/>
-      </w:pPr>
-    </w:p>
-    <w:p>
-      <w:pPr>
-        <w:pStyle w:val="Heading2"/>
-      </w:pPr>
     </w:p>
     <w:p>
       <w:pPr>
@@ -7060,50 +7524,11 @@
     </w:p>
     <w:p>
       <w:pPr>
-        <w:rPr>
-          <w:lang w:eastAsia="ja-JP"/>
-        </w:rPr>
-      </w:pPr>
-    </w:p>
-    <w:p>
-      <w:pPr>
-        <w:rPr>
-          <w:lang w:eastAsia="ja-JP"/>
-        </w:rPr>
-      </w:pPr>
-    </w:p>
-    <w:p>
-      <w:pPr>
-        <w:rPr>
-          <w:lang w:eastAsia="ja-JP"/>
-        </w:rPr>
-      </w:pPr>
-    </w:p>
-    <w:p>
-      <w:pPr>
-        <w:rPr>
-          <w:lang w:eastAsia="ja-JP"/>
-        </w:rPr>
-      </w:pPr>
-    </w:p>
-    <w:p>
-      <w:pPr>
-        <w:rPr>
-          <w:lang w:eastAsia="ja-JP"/>
-        </w:rPr>
-      </w:pPr>
-    </w:p>
-    <w:p>
-      <w:pPr>
         <w:pStyle w:val="Heading2"/>
       </w:pPr>
-    </w:p>
-    <w:p>
-      <w:pPr>
-        <w:pStyle w:val="Heading2"/>
-      </w:pPr>
-      <w:bookmarkStart w:id="21" w:name="_Toc498674373"/>
-      <w:r>
+      <w:bookmarkStart w:id="21" w:name="_Toc498675439"/>
+      <w:r>
+        <w:lastRenderedPageBreak/>
         <w:t>Algebraic:</w:t>
       </w:r>
       <w:bookmarkEnd w:id="20"/>
@@ -7141,7 +7566,7 @@
                     <pic:cNvPicPr/>
                   </pic:nvPicPr>
                   <pic:blipFill>
-                    <a:blip r:embed="rId31"/>
+                    <a:blip r:embed="rId42"/>
                     <a:stretch>
                       <a:fillRect/>
                     </a:stretch>
@@ -7194,7 +7619,7 @@
                     <pic:cNvPicPr/>
                   </pic:nvPicPr>
                   <pic:blipFill>
-                    <a:blip r:embed="rId32"/>
+                    <a:blip r:embed="rId43"/>
                     <a:stretch>
                       <a:fillRect/>
                     </a:stretch>
@@ -7250,7 +7675,7 @@
                     <pic:cNvPicPr/>
                   </pic:nvPicPr>
                   <pic:blipFill>
-                    <a:blip r:embed="rId33"/>
+                    <a:blip r:embed="rId44"/>
                     <a:stretch>
                       <a:fillRect/>
                     </a:stretch>
@@ -7298,7 +7723,7 @@
                     <pic:cNvPicPr/>
                   </pic:nvPicPr>
                   <pic:blipFill>
-                    <a:blip r:embed="rId34"/>
+                    <a:blip r:embed="rId45"/>
                     <a:stretch>
                       <a:fillRect/>
                     </a:stretch>
@@ -7355,7 +7780,7 @@
                     <pic:cNvPicPr/>
                   </pic:nvPicPr>
                   <pic:blipFill>
-                    <a:blip r:embed="rId35"/>
+                    <a:blip r:embed="rId46"/>
                     <a:stretch>
                       <a:fillRect/>
                     </a:stretch>
@@ -7406,7 +7831,7 @@
                     <pic:cNvPicPr/>
                   </pic:nvPicPr>
                   <pic:blipFill>
-                    <a:blip r:embed="rId36"/>
+                    <a:blip r:embed="rId47"/>
                     <a:stretch>
                       <a:fillRect/>
                     </a:stretch>
@@ -7427,6 +7852,7 @@
         </w:drawing>
       </w:r>
     </w:p>
+    <w:p/>
     <w:p/>
     <w:p/>
     <w:p/>
@@ -7466,7 +7892,7 @@
                     <pic:cNvPicPr/>
                   </pic:nvPicPr>
                   <pic:blipFill>
-                    <a:blip r:embed="rId37"/>
+                    <a:blip r:embed="rId48"/>
                     <a:stretch>
                       <a:fillRect/>
                     </a:stretch>
@@ -7518,7 +7944,7 @@
                     <pic:cNvPicPr/>
                   </pic:nvPicPr>
                   <pic:blipFill>
-                    <a:blip r:embed="rId38"/>
+                    <a:blip r:embed="rId49"/>
                     <a:stretch>
                       <a:fillRect/>
                     </a:stretch>
@@ -7570,7 +7996,7 @@
                     <pic:cNvPicPr/>
                   </pic:nvPicPr>
                   <pic:blipFill>
-                    <a:blip r:embed="rId39"/>
+                    <a:blip r:embed="rId50"/>
                     <a:stretch>
                       <a:fillRect/>
                     </a:stretch>
@@ -7646,7 +8072,7 @@
       <w:pPr>
         <w:pStyle w:val="Heading1"/>
       </w:pPr>
-      <w:bookmarkStart w:id="22" w:name="_Toc498674374"/>
+      <w:bookmarkStart w:id="22" w:name="_Toc498675440"/>
       <w:r>
         <w:lastRenderedPageBreak/>
         <w:t>Recommendations on upgrades and future enhancements</w:t>
@@ -7659,7 +8085,7 @@
       </w:r>
     </w:p>
     <w:sectPr>
-      <w:footerReference w:type="default" r:id="rId40"/>
+      <w:footerReference w:type="default" r:id="rId51"/>
       <w:pgSz w:w="11906" w:h="16838"/>
       <w:pgMar w:top="1440" w:right="1440" w:bottom="1440" w:left="1440" w:header="708" w:footer="708" w:gutter="0"/>
       <w:cols w:space="708"/>
@@ -7728,7 +8154,7 @@
           <w:rPr>
             <w:noProof/>
           </w:rPr>
-          <w:t>2</w:t>
+          <w:t>21</w:t>
         </w:r>
         <w:r>
           <w:rPr>
@@ -8697,7 +9123,7 @@
 </file>
 
 <file path=customXml/itemProps1.xml><?xml version="1.0" encoding="utf-8"?>
-<ds:datastoreItem xmlns:ds="http://schemas.openxmlformats.org/officeDocument/2006/customXml" ds:itemID="{0A49A883-5C0B-4CB5-8880-343A5DD16B59}">
+<ds:datastoreItem xmlns:ds="http://schemas.openxmlformats.org/officeDocument/2006/customXml" ds:itemID="{A22C6393-536E-4B46-8548-5198F631BE4E}">
   <ds:schemaRefs>
     <ds:schemaRef ds:uri="http://schemas.openxmlformats.org/officeDocument/2006/bibliography"/>
   </ds:schemaRefs>

</xml_diff>